<commit_message>
Making lecture 5 and quiz 1
Deleted node_modules. That may cause a mess later.
</commit_message>
<xml_diff>
--- a/Syllabus 2025-2.docx
+++ b/Syllabus 2025-2.docx
@@ -56,21 +56,7 @@
           <w:lang w:val="en-US"/>
         </w:rPr>
         <w:br/>
-        <w:t xml:space="preserve">Tutorials: Hanna </w:t>
-      </w:r>
-      <w:proofErr w:type="spellStart"/>
-      <w:r>
-        <w:rPr>
-          <w:lang w:val="en-US"/>
-        </w:rPr>
-        <w:t>Kossowsky</w:t>
-      </w:r>
-      <w:proofErr w:type="spellEnd"/>
-      <w:r>
-        <w:rPr>
-          <w:lang w:val="en-US"/>
-        </w:rPr>
-        <w:t xml:space="preserve"> Lev</w:t>
+        <w:t>Tutorials: Hanna Kossowsky Lev</w:t>
       </w:r>
     </w:p>
     <w:p>
@@ -140,21 +126,7 @@
         <w:rPr>
           <w:lang w:val="en-US"/>
         </w:rPr>
-        <w:t xml:space="preserve">, although it also covers frequentist methods </w:t>
-      </w:r>
-      <w:proofErr w:type="gramStart"/>
-      <w:r>
-        <w:rPr>
-          <w:lang w:val="en-US"/>
-        </w:rPr>
-        <w:t>in order to</w:t>
-      </w:r>
-      <w:proofErr w:type="gramEnd"/>
-      <w:r>
-        <w:rPr>
-          <w:lang w:val="en-US"/>
-        </w:rPr>
-        <w:t xml:space="preserve"> give students the ability to understand and apply </w:t>
+        <w:t xml:space="preserve">, although it also covers frequentist methods in order to give students the ability to understand and apply </w:t>
       </w:r>
       <w:r>
         <w:rPr>
@@ -232,21 +204,7 @@
         <w:rPr>
           <w:lang w:val="en-US"/>
         </w:rPr>
-        <w:t xml:space="preserve"> The course relies on Python and the </w:t>
-      </w:r>
-      <w:proofErr w:type="spellStart"/>
-      <w:r>
-        <w:rPr>
-          <w:lang w:val="en-US"/>
-        </w:rPr>
-        <w:t>PyMC</w:t>
-      </w:r>
-      <w:proofErr w:type="spellEnd"/>
-      <w:r>
-        <w:rPr>
-          <w:lang w:val="en-US"/>
-        </w:rPr>
-        <w:t xml:space="preserve"> package for </w:t>
+        <w:t xml:space="preserve"> The course relies on Python and the PyMC package for </w:t>
       </w:r>
       <w:r>
         <w:rPr>
@@ -258,49 +216,7 @@
         <w:rPr>
           <w:lang w:val="en-US"/>
         </w:rPr>
-        <w:t xml:space="preserve">and associated support packages including </w:t>
-      </w:r>
-      <w:proofErr w:type="spellStart"/>
-      <w:r>
-        <w:rPr>
-          <w:lang w:val="en-US"/>
-        </w:rPr>
-        <w:t>ArViz</w:t>
-      </w:r>
-      <w:proofErr w:type="spellEnd"/>
-      <w:r>
-        <w:rPr>
-          <w:lang w:val="en-US"/>
-        </w:rPr>
-        <w:t xml:space="preserve">, </w:t>
-      </w:r>
-      <w:proofErr w:type="spellStart"/>
-      <w:r>
-        <w:rPr>
-          <w:lang w:val="en-US"/>
-        </w:rPr>
-        <w:t>Preliz</w:t>
-      </w:r>
-      <w:proofErr w:type="spellEnd"/>
-      <w:r>
-        <w:rPr>
-          <w:lang w:val="en-US"/>
-        </w:rPr>
-        <w:t xml:space="preserve">, Bambi and </w:t>
-      </w:r>
-      <w:proofErr w:type="spellStart"/>
-      <w:r>
-        <w:rPr>
-          <w:lang w:val="en-US"/>
-        </w:rPr>
-        <w:t>PyTensor</w:t>
-      </w:r>
-      <w:proofErr w:type="spellEnd"/>
-      <w:r>
-        <w:rPr>
-          <w:lang w:val="en-US"/>
-        </w:rPr>
-        <w:t>.</w:t>
+        <w:t>and associated support packages including ArViz, Preliz, Bambi and PyTensor.</w:t>
       </w:r>
       <w:r>
         <w:rPr>
@@ -318,21 +234,7 @@
         <w:rPr>
           <w:lang w:val="en-US"/>
         </w:rPr>
-        <w:t xml:space="preserve">t tests, F tests for </w:t>
-      </w:r>
-      <w:proofErr w:type="spellStart"/>
-      <w:r>
-        <w:rPr>
-          <w:lang w:val="en-US"/>
-        </w:rPr>
-        <w:t>anova</w:t>
-      </w:r>
-      <w:proofErr w:type="spellEnd"/>
-      <w:r>
-        <w:rPr>
-          <w:lang w:val="en-US"/>
-        </w:rPr>
-        <w:t xml:space="preserve"> and regression, chi squared tests, and </w:t>
+        <w:t xml:space="preserve">t tests, F tests for anova and regression, chi squared tests, and </w:t>
       </w:r>
       <w:r>
         <w:rPr>
@@ -397,16 +299,8 @@
         <w:rPr>
           <w:lang w:val="en-US"/>
         </w:rPr>
-        <w:t xml:space="preserve">the </w:t>
+        <w:t>the book</w:t>
       </w:r>
-      <w:proofErr w:type="gramStart"/>
-      <w:r>
-        <w:rPr>
-          <w:lang w:val="en-US"/>
-        </w:rPr>
-        <w:t>book</w:t>
-      </w:r>
-      <w:proofErr w:type="gramEnd"/>
       <w:r>
         <w:rPr>
           <w:lang w:val="en-US"/>
@@ -439,19 +333,11 @@
         </w:rPr>
         <w:t xml:space="preserve">. </w:t>
       </w:r>
-      <w:proofErr w:type="spellStart"/>
       <w:r>
         <w:rPr>
           <w:lang w:val="en-US"/>
         </w:rPr>
-        <w:t>Packt</w:t>
-      </w:r>
-      <w:proofErr w:type="spellEnd"/>
-      <w:r>
-        <w:rPr>
-          <w:lang w:val="en-US"/>
-        </w:rPr>
-        <w:t xml:space="preserve"> Publishing. 2024. ISBN 978-1-80512-716-1</w:t>
+        <w:t>Packt Publishing. 2024. ISBN 978-1-80512-716-1</w:t>
       </w:r>
     </w:p>
     <w:p>
@@ -480,21 +366,7 @@
         <w:rPr>
           <w:lang w:val="en-US"/>
         </w:rPr>
-        <w:t xml:space="preserve">Lecture slides and recordings of previous lectures are available on the </w:t>
-      </w:r>
-      <w:proofErr w:type="spellStart"/>
-      <w:r>
-        <w:rPr>
-          <w:lang w:val="en-US"/>
-        </w:rPr>
-        <w:t>moodle</w:t>
-      </w:r>
-      <w:proofErr w:type="spellEnd"/>
-      <w:r>
-        <w:rPr>
-          <w:lang w:val="en-US"/>
-        </w:rPr>
-        <w:t xml:space="preserve"> site.</w:t>
+        <w:t>Lecture slides and recordings of previous lectures are available on the moodle site.</w:t>
       </w:r>
     </w:p>
     <w:p>
@@ -510,21 +382,8 @@
         </w:rPr>
         <w:t xml:space="preserve"> </w:t>
       </w:r>
-      <w:proofErr w:type="spellStart"/>
       <w:r>
-        <w:t>Course</w:t>
-      </w:r>
-      <w:proofErr w:type="spellEnd"/>
-      <w:r>
-        <w:t xml:space="preserve"> </w:t>
-      </w:r>
-      <w:proofErr w:type="spellStart"/>
-      <w:r>
-        <w:t>requirements</w:t>
-      </w:r>
-      <w:proofErr w:type="spellEnd"/>
-      <w:r>
-        <w:t>:</w:t>
+        <w:t>Course requirements:</w:t>
       </w:r>
     </w:p>
     <w:p>
@@ -541,29 +400,8 @@
         </w:rPr>
         <w:t xml:space="preserve">Exam: 70% (must pass the exam to pass the course). </w:t>
       </w:r>
-      <w:proofErr w:type="spellStart"/>
       <w:r>
-        <w:t>Open</w:t>
-      </w:r>
-      <w:proofErr w:type="spellEnd"/>
-      <w:r>
-        <w:t xml:space="preserve"> </w:t>
-      </w:r>
-      <w:proofErr w:type="spellStart"/>
-      <w:r>
-        <w:t>book</w:t>
-      </w:r>
-      <w:proofErr w:type="spellEnd"/>
-      <w:r>
-        <w:t xml:space="preserve"> </w:t>
-      </w:r>
-      <w:proofErr w:type="spellStart"/>
-      <w:r>
-        <w:t>in</w:t>
-      </w:r>
-      <w:proofErr w:type="spellEnd"/>
-      <w:r>
-        <w:t xml:space="preserve"> PC.</w:t>
+        <w:t>Open book in PC.</w:t>
       </w:r>
     </w:p>
     <w:p>
@@ -590,21 +428,8 @@
           <w:numId w:val="1"/>
         </w:numPr>
       </w:pPr>
-      <w:proofErr w:type="spellStart"/>
       <w:r>
-        <w:t>Pre-lecture</w:t>
-      </w:r>
-      <w:proofErr w:type="spellEnd"/>
-      <w:r>
-        <w:t xml:space="preserve"> </w:t>
-      </w:r>
-      <w:proofErr w:type="spellStart"/>
-      <w:r>
-        <w:t>quizzes</w:t>
-      </w:r>
-      <w:proofErr w:type="spellEnd"/>
-      <w:r>
-        <w:t>: 5%</w:t>
+        <w:t>Pre-lecture quizzes: 5%</w:t>
       </w:r>
     </w:p>
     <w:p>
@@ -679,12 +504,10 @@
       </w:pPr>
       <w:bookmarkStart w:id="4" w:name="_7kte64gh9401" w:colFirst="0" w:colLast="0"/>
       <w:bookmarkEnd w:id="4"/>
-      <w:proofErr w:type="spellStart"/>
       <w:r>
         <w:lastRenderedPageBreak/>
         <w:t>Schedule</w:t>
       </w:r>
-      <w:proofErr w:type="spellEnd"/>
     </w:p>
     <w:tbl>
       <w:tblPr>
@@ -746,23 +569,13 @@
                 <w:szCs w:val="20"/>
               </w:rPr>
             </w:pPr>
-            <w:proofErr w:type="spellStart"/>
             <w:r>
               <w:rPr>
                 <w:b/>
                 <w:sz w:val="20"/>
                 <w:szCs w:val="20"/>
               </w:rPr>
-              <w:t>Lecture</w:t>
-            </w:r>
-            <w:proofErr w:type="spellEnd"/>
-            <w:r>
-              <w:rPr>
-                <w:b/>
-                <w:sz w:val="20"/>
-                <w:szCs w:val="20"/>
-              </w:rPr>
-              <w:t xml:space="preserve"> #</w:t>
+              <w:t>Lecture #</w:t>
             </w:r>
           </w:p>
         </w:tc>
@@ -792,7 +605,6 @@
                 <w:szCs w:val="20"/>
               </w:rPr>
             </w:pPr>
-            <w:proofErr w:type="spellStart"/>
             <w:r>
               <w:rPr>
                 <w:b/>
@@ -801,7 +613,6 @@
               </w:rPr>
               <w:t>Date</w:t>
             </w:r>
-            <w:proofErr w:type="spellEnd"/>
           </w:p>
         </w:tc>
         <w:tc>
@@ -932,7 +743,6 @@
                 <w:szCs w:val="20"/>
               </w:rPr>
             </w:pPr>
-            <w:proofErr w:type="spellStart"/>
             <w:r>
               <w:rPr>
                 <w:b/>
@@ -941,7 +751,6 @@
               </w:rPr>
               <w:t>Tirgul</w:t>
             </w:r>
-            <w:proofErr w:type="spellEnd"/>
           </w:p>
         </w:tc>
         <w:tc>
@@ -970,7 +779,6 @@
                 <w:szCs w:val="20"/>
               </w:rPr>
             </w:pPr>
-            <w:proofErr w:type="spellStart"/>
             <w:r>
               <w:rPr>
                 <w:b/>
@@ -979,7 +787,6 @@
               </w:rPr>
               <w:t>Comments</w:t>
             </w:r>
-            <w:proofErr w:type="spellEnd"/>
           </w:p>
         </w:tc>
       </w:tr>
@@ -1629,36 +1436,8 @@
                 <w:sz w:val="20"/>
                 <w:szCs w:val="20"/>
               </w:rPr>
-              <w:t xml:space="preserve">HW 1 </w:t>
-            </w:r>
-            <w:proofErr w:type="spellStart"/>
-            <w:r>
-              <w:rPr>
-                <w:b/>
-                <w:sz w:val="20"/>
-                <w:szCs w:val="20"/>
-              </w:rPr>
-              <w:t>handed</w:t>
-            </w:r>
-            <w:proofErr w:type="spellEnd"/>
-            <w:r>
-              <w:rPr>
-                <w:b/>
-                <w:sz w:val="20"/>
-                <w:szCs w:val="20"/>
-              </w:rPr>
-              <w:t xml:space="preserve"> </w:t>
-            </w:r>
-            <w:proofErr w:type="spellStart"/>
-            <w:r>
-              <w:rPr>
-                <w:b/>
-                <w:sz w:val="20"/>
-                <w:szCs w:val="20"/>
-              </w:rPr>
-              <w:t>out</w:t>
-            </w:r>
-            <w:proofErr w:type="spellEnd"/>
+              <w:t>HW 1 handed out</w:t>
+            </w:r>
           </w:p>
         </w:tc>
       </w:tr>
@@ -1762,23 +1541,13 @@
                 <w:lang w:val="en-US"/>
               </w:rPr>
             </w:pPr>
-            <w:proofErr w:type="spellStart"/>
-            <w:r>
-              <w:rPr>
-                <w:sz w:val="20"/>
-                <w:szCs w:val="20"/>
-                <w:lang w:val="en-US"/>
-              </w:rPr>
-              <w:t>PyMC</w:t>
-            </w:r>
-            <w:proofErr w:type="spellEnd"/>
-            <w:r>
-              <w:rPr>
-                <w:sz w:val="20"/>
-                <w:szCs w:val="20"/>
-                <w:lang w:val="en-US"/>
-              </w:rPr>
-              <w:t xml:space="preserve"> and sampling</w:t>
+            <w:r>
+              <w:rPr>
+                <w:sz w:val="20"/>
+                <w:szCs w:val="20"/>
+                <w:lang w:val="en-US"/>
+              </w:rPr>
+              <w:t>PyMC and sampling</w:t>
             </w:r>
           </w:p>
         </w:tc>
@@ -2549,6 +2318,14 @@
               </w:rPr>
               <w:t>324</w:t>
             </w:r>
+            <w:r>
+              <w:rPr>
+                <w:sz w:val="20"/>
+                <w:szCs w:val="20"/>
+                <w:lang w:val="en-US"/>
+              </w:rPr>
+              <w:t>, 327-338</w:t>
+            </w:r>
           </w:p>
         </w:tc>
         <w:tc>
@@ -2772,7 +2549,6 @@
                 <w:lang w:val="en-US"/>
               </w:rPr>
             </w:pPr>
-            <w:proofErr w:type="gramStart"/>
             <w:r>
               <w:rPr>
                 <w:i/>
@@ -2783,7 +2559,6 @@
               </w:rPr>
               <w:t>Memorial day</w:t>
             </w:r>
-            <w:proofErr w:type="gramEnd"/>
           </w:p>
         </w:tc>
         <w:tc>
@@ -3974,18 +3749,8 @@
                 <w:szCs w:val="20"/>
                 <w:lang w:val="en-US"/>
               </w:rPr>
-              <w:t xml:space="preserve">Categorical </w:t>
-            </w:r>
-            <w:proofErr w:type="spellStart"/>
-            <w:r>
-              <w:rPr>
-                <w:sz w:val="20"/>
-                <w:szCs w:val="20"/>
-                <w:lang w:val="en-US"/>
-              </w:rPr>
-              <w:t>predicotors</w:t>
-            </w:r>
-            <w:proofErr w:type="spellEnd"/>
+              <w:t>Categorical predicotors</w:t>
+            </w:r>
           </w:p>
         </w:tc>
         <w:tc>
@@ -4877,7 +4642,6 @@
               <w:widowControl w:val="0"/>
               <w:spacing w:before="240" w:after="240" w:line="240" w:lineRule="auto"/>
               <w:rPr>
-                <w:rFonts w:hint="cs"/>
                 <w:sz w:val="20"/>
                 <w:szCs w:val="20"/>
                 <w:rtl/>
@@ -5026,18 +4790,8 @@
                 <w:sz w:val="20"/>
                 <w:szCs w:val="20"/>
               </w:rPr>
-              <w:t xml:space="preserve">HW 5 </w:t>
-            </w:r>
-            <w:proofErr w:type="spellStart"/>
-            <w:r>
-              <w:rPr>
-                <w:b/>
-                <w:sz w:val="20"/>
-                <w:szCs w:val="20"/>
-              </w:rPr>
-              <w:t>due</w:t>
-            </w:r>
-            <w:proofErr w:type="spellEnd"/>
+              <w:t>HW 5 due</w:t>
+            </w:r>
           </w:p>
         </w:tc>
       </w:tr>

</xml_diff>

<commit_message>
After meeting Hanna and Noam
We changed the syllabus a little bit, moving variable variance into lecture 6 and adding hierarchical models to lecture 7.
</commit_message>
<xml_diff>
--- a/Syllabus 2025-2.docx
+++ b/Syllabus 2025-2.docx
@@ -2434,6 +2434,15 @@
                 <w:lang w:val="en-US"/>
               </w:rPr>
             </w:pPr>
+            <w:r>
+              <w:rPr>
+                <w:b/>
+                <w:sz w:val="20"/>
+                <w:szCs w:val="20"/>
+                <w:lang w:val="en-US"/>
+              </w:rPr>
+              <w:t>HW3 handed out</w:t>
+            </w:r>
           </w:p>
           <w:p>
             <w:pPr>
@@ -2817,6 +2826,14 @@
               </w:rPr>
               <w:t>Ch 4, 111-125</w:t>
             </w:r>
+            <w:r>
+              <w:rPr>
+                <w:sz w:val="20"/>
+                <w:szCs w:val="20"/>
+                <w:lang w:val="en-US"/>
+              </w:rPr>
+              <w:t>, 133-136</w:t>
+            </w:r>
           </w:p>
         </w:tc>
         <w:tc>
@@ -2904,24 +2921,6 @@
                 <w:lang w:val="en-US"/>
               </w:rPr>
             </w:pPr>
-            <w:r>
-              <w:rPr>
-                <w:b/>
-                <w:sz w:val="20"/>
-                <w:szCs w:val="20"/>
-                <w:lang w:val="en-US"/>
-              </w:rPr>
-              <w:t>HW3 handed out</w:t>
-            </w:r>
-            <w:r>
-              <w:rPr>
-                <w:b/>
-                <w:sz w:val="20"/>
-                <w:szCs w:val="20"/>
-                <w:lang w:val="en-US"/>
-              </w:rPr>
-              <w:t xml:space="preserve"> </w:t>
-            </w:r>
           </w:p>
         </w:tc>
       </w:tr>
@@ -3064,7 +3063,50 @@
                 <w:szCs w:val="20"/>
                 <w:lang w:val="en-US"/>
               </w:rPr>
-              <w:t>Ch 4, 133-145</w:t>
+              <w:t>Ch 3</w:t>
+            </w:r>
+            <w:r>
+              <w:rPr>
+                <w:sz w:val="20"/>
+                <w:szCs w:val="20"/>
+                <w:lang w:val="en-US"/>
+              </w:rPr>
+              <w:t>, 91-102</w:t>
+            </w:r>
+          </w:p>
+          <w:p>
+            <w:pPr>
+              <w:widowControl w:val="0"/>
+              <w:spacing w:before="240" w:after="240" w:line="240" w:lineRule="auto"/>
+              <w:rPr>
+                <w:sz w:val="20"/>
+                <w:szCs w:val="20"/>
+                <w:lang w:val="en-US"/>
+              </w:rPr>
+            </w:pPr>
+            <w:r>
+              <w:rPr>
+                <w:sz w:val="20"/>
+                <w:szCs w:val="20"/>
+                <w:lang w:val="en-US"/>
+              </w:rPr>
+              <w:t>Ch 4, 13</w:t>
+            </w:r>
+            <w:r>
+              <w:rPr>
+                <w:sz w:val="20"/>
+                <w:szCs w:val="20"/>
+                <w:lang w:val="en-US"/>
+              </w:rPr>
+              <w:t>6</w:t>
+            </w:r>
+            <w:r>
+              <w:rPr>
+                <w:sz w:val="20"/>
+                <w:szCs w:val="20"/>
+                <w:lang w:val="en-US"/>
+              </w:rPr>
+              <w:t>-145</w:t>
             </w:r>
           </w:p>
         </w:tc>

</xml_diff>

<commit_message>
Fixed typo in syllabus
</commit_message>
<xml_diff>
--- a/Syllabus 2025-2.docx
+++ b/Syllabus 2025-2.docx
@@ -3337,7 +3337,13 @@
               <w:rPr>
                 <w:lang w:val="en-US"/>
               </w:rPr>
-              <w:t>147-158</w:t>
+              <w:t>147-1</w:t>
+            </w:r>
+            <w:r>
+              <w:rPr>
+                <w:lang w:val="en-US"/>
+              </w:rPr>
+              <w:t>71</w:t>
             </w:r>
           </w:p>
         </w:tc>

</xml_diff>